<commit_message>
lesson 5 second meeting
</commit_message>
<xml_diff>
--- a/UM_DataManagementClass/20160205_DMClassSyllabus_NorrisClark.docx
+++ b/UM_DataManagementClass/20160205_DMClassSyllabus_NorrisClark.docx
@@ -489,25 +489,7 @@
           <w:sz w:val="22"/>
           <w:szCs w:val="22"/>
         </w:rPr>
-        <w:t xml:space="preserve">Design best practices for file system organization and file naming conventions to serve sound </w:t>
-      </w:r>
-      <w:proofErr w:type="gramStart"/>
-      <w:r>
-        <w:rPr>
-          <w:rFonts w:ascii="Calibri" w:eastAsia="Calibri" w:hAnsi="Calibri" w:cs="Calibri"/>
-          <w:sz w:val="22"/>
-          <w:szCs w:val="22"/>
-        </w:rPr>
-        <w:t>data</w:t>
-      </w:r>
-      <w:proofErr w:type="gramEnd"/>
-      <w:r>
-        <w:rPr>
-          <w:rFonts w:ascii="Calibri" w:eastAsia="Calibri" w:hAnsi="Calibri" w:cs="Calibri"/>
-          <w:sz w:val="22"/>
-          <w:szCs w:val="22"/>
-        </w:rPr>
-        <w:t xml:space="preserve"> storage, backup, and preservation strategies.</w:t>
+        <w:t>Design best practices for file system organization and file naming conventions to serve sound data storage, backup, and preservation strategies.</w:t>
       </w:r>
     </w:p>
     <w:p>
@@ -2579,7 +2561,6 @@
           <w:szCs w:val="22"/>
         </w:rPr>
       </w:pPr>
-      <w:bookmarkStart w:id="3" w:name="_GoBack"/>
       <w:r>
         <w:rPr>
           <w:rFonts w:ascii="Calibri" w:eastAsia="Calibri" w:hAnsi="Calibri" w:cs="Calibri"/>
@@ -2726,7 +2707,6 @@
         </w:r>
       </w:hyperlink>
     </w:p>
-    <w:bookmarkEnd w:id="3"/>
     <w:p>
       <w:pPr>
         <w:spacing w:after="60"/>
@@ -3888,14 +3868,83 @@
       <w:pPr>
         <w:spacing w:after="360"/>
         <w:ind w:left="720"/>
-      </w:pPr>
-      <w:r>
-        <w:rPr>
-          <w:rFonts w:ascii="Calibri" w:eastAsia="Calibri" w:hAnsi="Calibri" w:cs="Calibri"/>
-          <w:sz w:val="22"/>
-          <w:szCs w:val="22"/>
-        </w:rPr>
-        <w:t>Assignment #3: Create metadata for your research data</w:t>
+        <w:rPr>
+          <w:rFonts w:ascii="Calibri" w:eastAsia="Calibri" w:hAnsi="Calibri" w:cs="Calibri"/>
+          <w:sz w:val="22"/>
+          <w:szCs w:val="22"/>
+        </w:rPr>
+      </w:pPr>
+      <w:r>
+        <w:rPr>
+          <w:rFonts w:ascii="Calibri" w:eastAsia="Calibri" w:hAnsi="Calibri" w:cs="Calibri"/>
+          <w:sz w:val="22"/>
+          <w:szCs w:val="22"/>
+        </w:rPr>
+        <w:t xml:space="preserve">Assignment #3: </w:t>
+      </w:r>
+      <w:r>
+        <w:rPr>
+          <w:rFonts w:ascii="Calibri" w:eastAsia="Calibri" w:hAnsi="Calibri" w:cs="Calibri"/>
+          <w:sz w:val="22"/>
+          <w:szCs w:val="22"/>
+        </w:rPr>
+        <w:t xml:space="preserve">Choose one of the following: (1) </w:t>
+      </w:r>
+      <w:r>
+        <w:rPr>
+          <w:rFonts w:ascii="Calibri" w:eastAsia="Calibri" w:hAnsi="Calibri" w:cs="Calibri"/>
+          <w:sz w:val="22"/>
+          <w:szCs w:val="22"/>
+        </w:rPr>
+        <w:t>Create metadata for your research data</w:t>
+      </w:r>
+      <w:r>
+        <w:rPr>
+          <w:rFonts w:ascii="Calibri" w:eastAsia="Calibri" w:hAnsi="Calibri" w:cs="Calibri"/>
+          <w:sz w:val="22"/>
+          <w:szCs w:val="22"/>
+        </w:rPr>
+        <w:t xml:space="preserve"> using an existing schema (2) create a metadata schema for your data</w:t>
+      </w:r>
+      <w:r>
+        <w:rPr>
+          <w:rFonts w:ascii="Calibri" w:eastAsia="Calibri" w:hAnsi="Calibri" w:cs="Calibri"/>
+          <w:sz w:val="22"/>
+          <w:szCs w:val="22"/>
+        </w:rPr>
+        <w:t>.</w:t>
+      </w:r>
+    </w:p>
+    <w:p>
+      <w:pPr>
+        <w:spacing w:after="360"/>
+        <w:jc w:val="center"/>
+      </w:pPr>
+      <w:r>
+        <w:rPr>
+          <w:rFonts w:ascii="Calibri" w:eastAsia="Calibri" w:hAnsi="Calibri" w:cs="Calibri"/>
+          <w:sz w:val="22"/>
+          <w:szCs w:val="22"/>
+        </w:rPr>
+        <w:t xml:space="preserve">**************   SPRING </w:t>
+      </w:r>
+      <w:proofErr w:type="gramStart"/>
+      <w:r>
+        <w:rPr>
+          <w:rFonts w:ascii="Calibri" w:eastAsia="Calibri" w:hAnsi="Calibri" w:cs="Calibri"/>
+          <w:sz w:val="22"/>
+          <w:szCs w:val="22"/>
+        </w:rPr>
+        <w:t>BREAK  *</w:t>
+      </w:r>
+      <w:proofErr w:type="gramEnd"/>
+      <w:r>
+        <w:rPr>
+          <w:rFonts w:ascii="Calibri" w:eastAsia="Calibri" w:hAnsi="Calibri" w:cs="Calibri"/>
+          <w:sz w:val="22"/>
+          <w:szCs w:val="22"/>
+        </w:rPr>
+        <w:t xml:space="preserve">************* </w:t>
       </w:r>
     </w:p>
     <w:p>
@@ -3909,7 +3958,7 @@
           <w:szCs w:val="22"/>
           <w:u w:val="single"/>
         </w:rPr>
-        <w:t>Weeks 9 and 10: (</w:t>
+        <w:t>Week 9:</w:t>
       </w:r>
       <w:r>
         <w:rPr>
@@ -3918,6 +3967,53 @@
           <w:szCs w:val="22"/>
           <w:u w:val="single"/>
         </w:rPr>
+        <w:t xml:space="preserve"> </w:t>
+      </w:r>
+      <w:r>
+        <w:rPr>
+          <w:rFonts w:ascii="Calibri" w:eastAsia="Calibri" w:hAnsi="Calibri" w:cs="Calibri"/>
+          <w:sz w:val="22"/>
+          <w:szCs w:val="22"/>
+          <w:u w:val="single"/>
+        </w:rPr>
+        <w:t xml:space="preserve">Versioning and </w:t>
+      </w:r>
+      <w:proofErr w:type="spellStart"/>
+      <w:r>
+        <w:rPr>
+          <w:rFonts w:ascii="Calibri" w:eastAsia="Calibri" w:hAnsi="Calibri" w:cs="Calibri"/>
+          <w:sz w:val="22"/>
+          <w:szCs w:val="22"/>
+          <w:u w:val="single"/>
+        </w:rPr>
+        <w:t>Git</w:t>
+      </w:r>
+      <w:proofErr w:type="spellEnd"/>
+      <w:r>
+        <w:rPr>
+          <w:rFonts w:ascii="Calibri" w:eastAsia="Calibri" w:hAnsi="Calibri" w:cs="Calibri"/>
+          <w:sz w:val="22"/>
+          <w:szCs w:val="22"/>
+          <w:u w:val="single"/>
+        </w:rPr>
+        <w:t xml:space="preserve"> </w:t>
+      </w:r>
+      <w:r>
+        <w:rPr>
+          <w:rFonts w:ascii="Calibri" w:eastAsia="Calibri" w:hAnsi="Calibri" w:cs="Calibri"/>
+          <w:sz w:val="22"/>
+          <w:szCs w:val="22"/>
+          <w:u w:val="single"/>
+        </w:rPr>
+        <w:t>(</w:t>
+      </w:r>
+      <w:r>
+        <w:rPr>
+          <w:rFonts w:ascii="Calibri" w:eastAsia="Calibri" w:hAnsi="Calibri" w:cs="Calibri"/>
+          <w:sz w:val="22"/>
+          <w:szCs w:val="22"/>
+          <w:u w:val="single"/>
+        </w:rPr>
         <w:t>software</w:t>
       </w:r>
       <w:r>
@@ -3936,39 +4032,241 @@
           <w:szCs w:val="22"/>
         </w:rPr>
         <w:tab/>
-        <w:t xml:space="preserve">                                                            </w:t>
-      </w:r>
-      <w:proofErr w:type="gramStart"/>
-      <w:r>
-        <w:rPr>
-          <w:rFonts w:ascii="Calibri" w:eastAsia="Calibri" w:hAnsi="Calibri" w:cs="Calibri"/>
-          <w:sz w:val="22"/>
-          <w:szCs w:val="22"/>
-        </w:rPr>
-        <w:t>[ TURN</w:t>
-      </w:r>
-      <w:proofErr w:type="gramEnd"/>
-      <w:r>
-        <w:rPr>
-          <w:rFonts w:ascii="Calibri" w:eastAsia="Calibri" w:hAnsi="Calibri" w:cs="Calibri"/>
-          <w:sz w:val="22"/>
-          <w:szCs w:val="22"/>
-        </w:rPr>
-        <w:t xml:space="preserve"> IN ASSIGNMENT #3 ]</w:t>
+        <w:t xml:space="preserve">                                   </w:t>
       </w:r>
     </w:p>
     <w:p>
       <w:pPr>
         <w:spacing w:after="120"/>
         <w:ind w:left="720"/>
-      </w:pPr>
-      <w:r>
-        <w:rPr>
-          <w:rFonts w:ascii="Calibri" w:eastAsia="Calibri" w:hAnsi="Calibri" w:cs="Calibri"/>
-          <w:sz w:val="22"/>
-          <w:szCs w:val="22"/>
-        </w:rPr>
-        <w:t xml:space="preserve">No class meeting for week 9 and week 10. Instead there will be a scheduled two-day “Software Carpentry” workshop held on the RSMAS campus (see </w:t>
+        <w:rPr>
+          <w:rFonts w:ascii="Calibri" w:eastAsia="Calibri" w:hAnsi="Calibri" w:cs="Calibri"/>
+          <w:sz w:val="22"/>
+          <w:szCs w:val="22"/>
+        </w:rPr>
+      </w:pPr>
+      <w:r>
+        <w:rPr>
+          <w:rFonts w:ascii="Calibri" w:eastAsia="Calibri" w:hAnsi="Calibri" w:cs="Calibri"/>
+          <w:sz w:val="22"/>
+          <w:szCs w:val="22"/>
+        </w:rPr>
+        <w:t xml:space="preserve">Become familiar with </w:t>
+      </w:r>
+      <w:proofErr w:type="spellStart"/>
+      <w:r>
+        <w:rPr>
+          <w:rFonts w:ascii="Calibri" w:eastAsia="Calibri" w:hAnsi="Calibri" w:cs="Calibri"/>
+          <w:sz w:val="22"/>
+          <w:szCs w:val="22"/>
+        </w:rPr>
+        <w:t>git</w:t>
+      </w:r>
+      <w:proofErr w:type="spellEnd"/>
+      <w:r>
+        <w:rPr>
+          <w:rFonts w:ascii="Calibri" w:eastAsia="Calibri" w:hAnsi="Calibri" w:cs="Calibri"/>
+          <w:sz w:val="22"/>
+          <w:szCs w:val="22"/>
+        </w:rPr>
+        <w:t xml:space="preserve"> and </w:t>
+      </w:r>
+      <w:proofErr w:type="spellStart"/>
+      <w:r>
+        <w:rPr>
+          <w:rFonts w:ascii="Calibri" w:eastAsia="Calibri" w:hAnsi="Calibri" w:cs="Calibri"/>
+          <w:sz w:val="22"/>
+          <w:szCs w:val="22"/>
+        </w:rPr>
+        <w:t>github</w:t>
+      </w:r>
+      <w:proofErr w:type="spellEnd"/>
+      <w:r>
+        <w:rPr>
+          <w:rFonts w:ascii="Calibri" w:eastAsia="Calibri" w:hAnsi="Calibri" w:cs="Calibri"/>
+          <w:sz w:val="22"/>
+          <w:szCs w:val="22"/>
+        </w:rPr>
+        <w:t xml:space="preserve"> as versioning tools.</w:t>
+      </w:r>
+    </w:p>
+    <w:p>
+      <w:pPr>
+        <w:pStyle w:val="ListParagraph"/>
+        <w:numPr>
+          <w:ilvl w:val="0"/>
+          <w:numId w:val="22"/>
+        </w:numPr>
+        <w:spacing w:after="120"/>
+        <w:ind w:hanging="360"/>
+        <w:rPr>
+          <w:rFonts w:ascii="Calibri" w:eastAsia="Calibri" w:hAnsi="Calibri" w:cs="Calibri"/>
+          <w:sz w:val="22"/>
+          <w:szCs w:val="22"/>
+        </w:rPr>
+      </w:pPr>
+      <w:r>
+        <w:rPr>
+          <w:rFonts w:ascii="Calibri" w:eastAsia="Calibri" w:hAnsi="Calibri" w:cs="Calibri"/>
+          <w:sz w:val="22"/>
+          <w:szCs w:val="22"/>
+        </w:rPr>
+        <w:t xml:space="preserve">Understand the difference between </w:t>
+      </w:r>
+      <w:proofErr w:type="spellStart"/>
+      <w:r>
+        <w:rPr>
+          <w:rFonts w:ascii="Calibri" w:eastAsia="Calibri" w:hAnsi="Calibri" w:cs="Calibri"/>
+          <w:sz w:val="22"/>
+          <w:szCs w:val="22"/>
+        </w:rPr>
+        <w:t>git</w:t>
+      </w:r>
+      <w:proofErr w:type="spellEnd"/>
+      <w:r>
+        <w:rPr>
+          <w:rFonts w:ascii="Calibri" w:eastAsia="Calibri" w:hAnsi="Calibri" w:cs="Calibri"/>
+          <w:sz w:val="22"/>
+          <w:szCs w:val="22"/>
+        </w:rPr>
+        <w:t xml:space="preserve"> and </w:t>
+      </w:r>
+      <w:proofErr w:type="spellStart"/>
+      <w:r>
+        <w:rPr>
+          <w:rFonts w:ascii="Calibri" w:eastAsia="Calibri" w:hAnsi="Calibri" w:cs="Calibri"/>
+          <w:sz w:val="22"/>
+          <w:szCs w:val="22"/>
+        </w:rPr>
+        <w:t>github</w:t>
+      </w:r>
+      <w:proofErr w:type="spellEnd"/>
+    </w:p>
+    <w:p>
+      <w:pPr>
+        <w:pStyle w:val="ListParagraph"/>
+        <w:numPr>
+          <w:ilvl w:val="0"/>
+          <w:numId w:val="22"/>
+        </w:numPr>
+        <w:spacing w:after="120"/>
+        <w:ind w:hanging="360"/>
+        <w:rPr>
+          <w:rFonts w:ascii="Calibri" w:eastAsia="Calibri" w:hAnsi="Calibri" w:cs="Calibri"/>
+          <w:sz w:val="22"/>
+          <w:szCs w:val="22"/>
+        </w:rPr>
+      </w:pPr>
+      <w:r>
+        <w:rPr>
+          <w:rFonts w:ascii="Calibri" w:eastAsia="Calibri" w:hAnsi="Calibri" w:cs="Calibri"/>
+          <w:sz w:val="22"/>
+          <w:szCs w:val="22"/>
+        </w:rPr>
+        <w:t xml:space="preserve">Create a </w:t>
+      </w:r>
+      <w:proofErr w:type="spellStart"/>
+      <w:r>
+        <w:rPr>
+          <w:rFonts w:ascii="Calibri" w:eastAsia="Calibri" w:hAnsi="Calibri" w:cs="Calibri"/>
+          <w:sz w:val="22"/>
+          <w:szCs w:val="22"/>
+        </w:rPr>
+        <w:t>git</w:t>
+      </w:r>
+      <w:proofErr w:type="spellEnd"/>
+      <w:r>
+        <w:rPr>
+          <w:rFonts w:ascii="Calibri" w:eastAsia="Calibri" w:hAnsi="Calibri" w:cs="Calibri"/>
+          <w:sz w:val="22"/>
+          <w:szCs w:val="22"/>
+        </w:rPr>
+        <w:t xml:space="preserve"> repository, make changes, commit the changes and push the changes to </w:t>
+      </w:r>
+      <w:proofErr w:type="spellStart"/>
+      <w:r>
+        <w:rPr>
+          <w:rFonts w:ascii="Calibri" w:eastAsia="Calibri" w:hAnsi="Calibri" w:cs="Calibri"/>
+          <w:sz w:val="22"/>
+          <w:szCs w:val="22"/>
+        </w:rPr>
+        <w:t>github</w:t>
+      </w:r>
+      <w:proofErr w:type="spellEnd"/>
+      <w:r>
+        <w:rPr>
+          <w:rFonts w:ascii="Calibri" w:eastAsia="Calibri" w:hAnsi="Calibri" w:cs="Calibri"/>
+          <w:sz w:val="22"/>
+          <w:szCs w:val="22"/>
+        </w:rPr>
+        <w:t>.</w:t>
+      </w:r>
+    </w:p>
+    <w:p>
+      <w:pPr>
+        <w:spacing w:after="120"/>
+        <w:ind w:left="720"/>
+        <w:rPr>
+          <w:rFonts w:ascii="Calibri" w:eastAsia="Calibri" w:hAnsi="Calibri" w:cs="Calibri"/>
+          <w:sz w:val="22"/>
+          <w:szCs w:val="22"/>
+        </w:rPr>
+      </w:pPr>
+      <w:r>
+        <w:rPr>
+          <w:rFonts w:ascii="Calibri" w:eastAsia="Calibri" w:hAnsi="Calibri" w:cs="Calibri"/>
+          <w:sz w:val="22"/>
+          <w:szCs w:val="22"/>
+        </w:rPr>
+        <w:t xml:space="preserve">No class meeting </w:t>
+      </w:r>
+      <w:r>
+        <w:rPr>
+          <w:rFonts w:ascii="Calibri" w:eastAsia="Calibri" w:hAnsi="Calibri" w:cs="Calibri"/>
+          <w:sz w:val="22"/>
+          <w:szCs w:val="22"/>
+        </w:rPr>
+        <w:t>on Monday of week 9</w:t>
+      </w:r>
+      <w:r>
+        <w:rPr>
+          <w:rFonts w:ascii="Calibri" w:eastAsia="Calibri" w:hAnsi="Calibri" w:cs="Calibri"/>
+          <w:sz w:val="22"/>
+          <w:szCs w:val="22"/>
+        </w:rPr>
+        <w:t xml:space="preserve">. Instead there will be </w:t>
+      </w:r>
+      <w:r>
+        <w:rPr>
+          <w:rFonts w:ascii="Calibri" w:eastAsia="Calibri" w:hAnsi="Calibri" w:cs="Calibri"/>
+          <w:sz w:val="22"/>
+          <w:szCs w:val="22"/>
+        </w:rPr>
+        <w:t>two</w:t>
+      </w:r>
+      <w:r>
+        <w:rPr>
+          <w:rFonts w:ascii="Calibri" w:eastAsia="Calibri" w:hAnsi="Calibri" w:cs="Calibri"/>
+          <w:sz w:val="22"/>
+          <w:szCs w:val="22"/>
+        </w:rPr>
+        <w:t xml:space="preserve"> scheduled two-day “Software Carpentry” workshop</w:t>
+      </w:r>
+      <w:r>
+        <w:rPr>
+          <w:rFonts w:ascii="Calibri" w:eastAsia="Calibri" w:hAnsi="Calibri" w:cs="Calibri"/>
+          <w:sz w:val="22"/>
+          <w:szCs w:val="22"/>
+        </w:rPr>
+        <w:t>s held (see</w:t>
+      </w:r>
+      <w:r>
+        <w:rPr>
+          <w:rFonts w:ascii="Calibri" w:eastAsia="Calibri" w:hAnsi="Calibri" w:cs="Calibri"/>
+          <w:sz w:val="22"/>
+          <w:szCs w:val="22"/>
+        </w:rPr>
+        <w:t xml:space="preserve"> </w:t>
       </w:r>
       <w:hyperlink r:id="rId48">
         <w:r>
@@ -3988,35 +4286,291 @@
           <w:sz w:val="22"/>
           <w:szCs w:val="22"/>
         </w:rPr>
-        <w:t xml:space="preserve"> and the assigned reading in week #4). Attendance to the workshop is required.</w:t>
+        <w:t xml:space="preserve">): </w:t>
+      </w:r>
+    </w:p>
+    <w:p>
+      <w:pPr>
+        <w:pStyle w:val="ListParagraph"/>
+        <w:numPr>
+          <w:ilvl w:val="0"/>
+          <w:numId w:val="26"/>
+        </w:numPr>
+        <w:spacing w:after="120"/>
+        <w:rPr>
+          <w:rFonts w:ascii="Calibri" w:eastAsia="Calibri" w:hAnsi="Calibri" w:cs="Calibri"/>
+          <w:sz w:val="22"/>
+          <w:szCs w:val="22"/>
+        </w:rPr>
+      </w:pPr>
+      <w:r>
+        <w:rPr>
+          <w:rFonts w:ascii="Calibri" w:eastAsia="Calibri" w:hAnsi="Calibri" w:cs="Calibri"/>
+          <w:sz w:val="22"/>
+          <w:szCs w:val="22"/>
+        </w:rPr>
+        <w:t xml:space="preserve">An R based workshop </w:t>
+      </w:r>
+      <w:r>
+        <w:rPr>
+          <w:rFonts w:ascii="Calibri" w:eastAsia="Calibri" w:hAnsi="Calibri" w:cs="Calibri"/>
+          <w:sz w:val="22"/>
+          <w:szCs w:val="22"/>
+        </w:rPr>
+        <w:t>at the Shalala Student Center Senate Room on the Gables Campus</w:t>
+      </w:r>
+      <w:r>
+        <w:rPr>
+          <w:rFonts w:ascii="Calibri" w:eastAsia="Calibri" w:hAnsi="Calibri" w:cs="Calibri"/>
+          <w:sz w:val="22"/>
+          <w:szCs w:val="22"/>
+        </w:rPr>
+        <w:t xml:space="preserve"> </w:t>
+      </w:r>
+      <w:r>
+        <w:rPr>
+          <w:rFonts w:ascii="Calibri" w:eastAsia="Calibri" w:hAnsi="Calibri" w:cs="Calibri"/>
+          <w:sz w:val="22"/>
+          <w:szCs w:val="22"/>
+        </w:rPr>
+        <w:t>on Monday and Tuesday March 14-15</w:t>
+      </w:r>
+      <w:r>
+        <w:rPr>
+          <w:rFonts w:ascii="Calibri" w:eastAsia="Calibri" w:hAnsi="Calibri" w:cs="Calibri"/>
+          <w:sz w:val="22"/>
+          <w:szCs w:val="22"/>
+        </w:rPr>
+        <w:t>,</w:t>
+      </w:r>
+      <w:r>
+        <w:rPr>
+          <w:rFonts w:ascii="Calibri" w:eastAsia="Calibri" w:hAnsi="Calibri" w:cs="Calibri"/>
+          <w:sz w:val="22"/>
+          <w:szCs w:val="22"/>
+        </w:rPr>
+        <w:t xml:space="preserve"> 8:30am – 3:00pm </w:t>
+      </w:r>
+      <w:r>
+        <w:rPr>
+          <w:rFonts w:ascii="Calibri" w:eastAsia="Calibri" w:hAnsi="Calibri" w:cs="Calibri"/>
+          <w:sz w:val="22"/>
+          <w:szCs w:val="22"/>
+        </w:rPr>
+        <w:t>(see</w:t>
+      </w:r>
+      <w:r>
+        <w:rPr>
+          <w:rFonts w:ascii="Calibri" w:eastAsia="Calibri" w:hAnsi="Calibri" w:cs="Calibri"/>
+          <w:sz w:val="22"/>
+          <w:szCs w:val="22"/>
+        </w:rPr>
+        <w:t xml:space="preserve"> </w:t>
+      </w:r>
+      <w:hyperlink r:id="rId49" w:history="1">
+        <w:r>
+          <w:rPr>
+            <w:rStyle w:val="Hyperlink"/>
+            <w:rFonts w:ascii="Calibri" w:eastAsia="Calibri" w:hAnsi="Calibri" w:cs="Calibri"/>
+            <w:sz w:val="22"/>
+            <w:szCs w:val="22"/>
+          </w:rPr>
+          <w:t>http://mkcor.github.io/2016-03-14-university-of-miami/</w:t>
+        </w:r>
+      </w:hyperlink>
+      <w:r>
+        <w:rPr>
+          <w:rFonts w:ascii="Calibri" w:eastAsia="Calibri" w:hAnsi="Calibri" w:cs="Calibri"/>
+          <w:sz w:val="22"/>
+          <w:szCs w:val="22"/>
+        </w:rPr>
+        <w:t xml:space="preserve">). </w:t>
+      </w:r>
+    </w:p>
+    <w:p>
+      <w:pPr>
+        <w:pStyle w:val="ListParagraph"/>
+        <w:numPr>
+          <w:ilvl w:val="0"/>
+          <w:numId w:val="26"/>
+        </w:numPr>
+        <w:spacing w:after="120"/>
+        <w:rPr>
+          <w:rFonts w:ascii="Calibri" w:eastAsia="Calibri" w:hAnsi="Calibri" w:cs="Calibri"/>
+          <w:sz w:val="22"/>
+          <w:szCs w:val="22"/>
+        </w:rPr>
+      </w:pPr>
+      <w:r>
+        <w:rPr>
+          <w:rFonts w:ascii="Calibri" w:eastAsia="Calibri" w:hAnsi="Calibri" w:cs="Calibri"/>
+          <w:sz w:val="22"/>
+          <w:szCs w:val="22"/>
+        </w:rPr>
+        <w:t xml:space="preserve">A </w:t>
+      </w:r>
+      <w:r>
+        <w:rPr>
+          <w:rFonts w:ascii="Calibri" w:eastAsia="Calibri" w:hAnsi="Calibri" w:cs="Calibri"/>
+          <w:sz w:val="22"/>
+          <w:szCs w:val="22"/>
+        </w:rPr>
+        <w:t xml:space="preserve">Python </w:t>
+      </w:r>
+      <w:r>
+        <w:rPr>
+          <w:rFonts w:ascii="Calibri" w:eastAsia="Calibri" w:hAnsi="Calibri" w:cs="Calibri"/>
+          <w:sz w:val="22"/>
+          <w:szCs w:val="22"/>
+        </w:rPr>
+        <w:t xml:space="preserve">based </w:t>
+      </w:r>
+      <w:r>
+        <w:rPr>
+          <w:rFonts w:ascii="Calibri" w:eastAsia="Calibri" w:hAnsi="Calibri" w:cs="Calibri"/>
+          <w:sz w:val="22"/>
+          <w:szCs w:val="22"/>
+        </w:rPr>
+        <w:t xml:space="preserve">workshop </w:t>
+      </w:r>
+      <w:r>
+        <w:rPr>
+          <w:rFonts w:ascii="Calibri" w:eastAsia="Calibri" w:hAnsi="Calibri" w:cs="Calibri"/>
+          <w:sz w:val="22"/>
+          <w:szCs w:val="22"/>
+        </w:rPr>
+        <w:t>at the Newman Alumni Center on the Gables Campus on Monday and Tuesday March 28-29, 9:00 – 4:00.</w:t>
       </w:r>
     </w:p>
     <w:p>
       <w:pPr>
         <w:spacing w:after="120"/>
         <w:ind w:left="720"/>
-      </w:pPr>
-      <w:r>
-        <w:rPr>
-          <w:rFonts w:ascii="Calibri" w:eastAsia="Calibri" w:hAnsi="Calibri" w:cs="Calibri"/>
-          <w:sz w:val="22"/>
-          <w:szCs w:val="22"/>
-        </w:rPr>
-        <w:t xml:space="preserve">A Software Carpentry workshop is hands-on two-day event that covers the core skills needed to be productive in a small research team. Short tutorials alternate with practical exercises, and all instruction is done via live coding. </w:t>
-      </w:r>
-    </w:p>
-    <w:p>
-      <w:pPr>
-        <w:spacing w:after="120"/>
+        <w:rPr>
+          <w:rFonts w:ascii="Calibri" w:eastAsia="Calibri" w:hAnsi="Calibri" w:cs="Calibri"/>
+          <w:sz w:val="22"/>
+          <w:szCs w:val="22"/>
+        </w:rPr>
+      </w:pPr>
+      <w:r>
+        <w:rPr>
+          <w:rFonts w:ascii="Calibri" w:eastAsia="Calibri" w:hAnsi="Calibri" w:cs="Calibri"/>
+          <w:sz w:val="22"/>
+          <w:szCs w:val="22"/>
+        </w:rPr>
+        <w:t>Attendance to the workshop</w:t>
+      </w:r>
+      <w:r>
+        <w:rPr>
+          <w:rFonts w:ascii="Calibri" w:eastAsia="Calibri" w:hAnsi="Calibri" w:cs="Calibri"/>
+          <w:sz w:val="22"/>
+          <w:szCs w:val="22"/>
+        </w:rPr>
+        <w:t>s are</w:t>
+      </w:r>
+      <w:r>
+        <w:rPr>
+          <w:rFonts w:ascii="Calibri" w:eastAsia="Calibri" w:hAnsi="Calibri" w:cs="Calibri"/>
+          <w:sz w:val="22"/>
+          <w:szCs w:val="22"/>
+        </w:rPr>
+        <w:t xml:space="preserve"> not required, but is highly encouraged</w:t>
+      </w:r>
+      <w:r>
+        <w:rPr>
+          <w:rFonts w:ascii="Calibri" w:eastAsia="Calibri" w:hAnsi="Calibri" w:cs="Calibri"/>
+          <w:sz w:val="22"/>
+          <w:szCs w:val="22"/>
+        </w:rPr>
+        <w:t xml:space="preserve"> that at least one morning or afternoon session is attended</w:t>
+      </w:r>
+      <w:r>
+        <w:rPr>
+          <w:rFonts w:ascii="Calibri" w:eastAsia="Calibri" w:hAnsi="Calibri" w:cs="Calibri"/>
+          <w:sz w:val="22"/>
+          <w:szCs w:val="22"/>
+        </w:rPr>
+        <w:t>.</w:t>
+      </w:r>
+      <w:r>
+        <w:rPr>
+          <w:rFonts w:ascii="Calibri" w:eastAsia="Calibri" w:hAnsi="Calibri" w:cs="Calibri"/>
+          <w:sz w:val="22"/>
+          <w:szCs w:val="22"/>
+        </w:rPr>
+        <w:t xml:space="preserve"> The more you can attend, the better it will be.</w:t>
+      </w:r>
+    </w:p>
+    <w:p>
+      <w:pPr>
+        <w:spacing w:after="360"/>
         <w:ind w:left="720"/>
-      </w:pPr>
-      <w:r>
-        <w:rPr>
-          <w:rFonts w:ascii="Calibri" w:eastAsia="Calibri" w:hAnsi="Calibri" w:cs="Calibri"/>
-          <w:sz w:val="22"/>
-          <w:szCs w:val="22"/>
-        </w:rPr>
-        <w:t xml:space="preserve">Students will choose on “track” within the Software Carpentry workshops: the BASH Shell, programming in R, or programming in Python. Each of these sessions include a component on how to use GitHub effectively. </w:t>
+        <w:rPr>
+          <w:rFonts w:ascii="Calibri" w:eastAsia="Calibri" w:hAnsi="Calibri" w:cs="Calibri"/>
+          <w:sz w:val="22"/>
+          <w:szCs w:val="22"/>
+        </w:rPr>
+      </w:pPr>
+      <w:r>
+        <w:rPr>
+          <w:rFonts w:ascii="Calibri" w:eastAsia="Calibri" w:hAnsi="Calibri" w:cs="Calibri"/>
+          <w:sz w:val="22"/>
+          <w:szCs w:val="22"/>
+        </w:rPr>
+        <w:t xml:space="preserve">On Wednesday we will do an </w:t>
+      </w:r>
+      <w:r>
+        <w:rPr>
+          <w:rFonts w:ascii="Calibri" w:eastAsia="Calibri" w:hAnsi="Calibri" w:cs="Calibri"/>
+          <w:sz w:val="22"/>
+          <w:szCs w:val="22"/>
+        </w:rPr>
+        <w:t>hands-on lab exercise is based on the Software Carpentry lesson</w:t>
+      </w:r>
+      <w:r>
+        <w:rPr>
+          <w:rFonts w:ascii="Calibri" w:eastAsia="Calibri" w:hAnsi="Calibri" w:cs="Calibri"/>
+          <w:sz w:val="22"/>
+          <w:szCs w:val="22"/>
+        </w:rPr>
+        <w:t xml:space="preserve"> (Tuesday morning part of </w:t>
+      </w:r>
+      <w:bookmarkStart w:id="3" w:name="_GoBack"/>
+      <w:bookmarkEnd w:id="3"/>
+      <w:r>
+        <w:rPr>
+          <w:rFonts w:ascii="Calibri" w:eastAsia="Calibri" w:hAnsi="Calibri" w:cs="Calibri"/>
+          <w:sz w:val="22"/>
+          <w:szCs w:val="22"/>
+        </w:rPr>
+        <w:t>the R based workshop)</w:t>
+      </w:r>
+      <w:r>
+        <w:rPr>
+          <w:rFonts w:ascii="Calibri" w:eastAsia="Calibri" w:hAnsi="Calibri" w:cs="Calibri"/>
+          <w:sz w:val="22"/>
+          <w:szCs w:val="22"/>
+        </w:rPr>
+        <w:t xml:space="preserve">: </w:t>
+      </w:r>
+      <w:hyperlink r:id="rId50" w:history="1">
+        <w:r>
+          <w:rPr>
+            <w:rStyle w:val="Hyperlink"/>
+            <w:rFonts w:ascii="Calibri" w:eastAsia="Calibri" w:hAnsi="Calibri" w:cs="Calibri"/>
+            <w:sz w:val="22"/>
+            <w:szCs w:val="22"/>
+          </w:rPr>
+          <w:t>http://swcarpentry.github.io/git-novice/</w:t>
+        </w:r>
+      </w:hyperlink>
+      <w:r>
+        <w:rPr>
+          <w:rFonts w:ascii="Calibri" w:eastAsia="Calibri" w:hAnsi="Calibri" w:cs="Calibri"/>
+          <w:sz w:val="22"/>
+          <w:szCs w:val="22"/>
+        </w:rPr>
+        <w:t xml:space="preserve"> </w:t>
       </w:r>
     </w:p>
     <w:p>
@@ -4039,7 +4593,7 @@
           <w:szCs w:val="22"/>
           <w:u w:val="single"/>
         </w:rPr>
-        <w:t>1</w:t>
+        <w:t>0</w:t>
       </w:r>
       <w:r>
         <w:rPr>
@@ -4057,6 +4611,32 @@
           <w:szCs w:val="22"/>
         </w:rPr>
         <w:t xml:space="preserve">   </w:t>
+      </w:r>
+      <w:r>
+        <w:rPr>
+          <w:rFonts w:ascii="Calibri" w:eastAsia="Calibri" w:hAnsi="Calibri" w:cs="Calibri"/>
+          <w:sz w:val="22"/>
+          <w:szCs w:val="22"/>
+        </w:rPr>
+        <w:tab/>
+      </w:r>
+      <w:proofErr w:type="gramStart"/>
+      <w:r>
+        <w:rPr>
+          <w:rFonts w:ascii="Calibri" w:eastAsia="Calibri" w:hAnsi="Calibri" w:cs="Calibri"/>
+          <w:sz w:val="22"/>
+          <w:szCs w:val="22"/>
+        </w:rPr>
+        <w:t>[ TURN</w:t>
+      </w:r>
+      <w:proofErr w:type="gramEnd"/>
+      <w:r>
+        <w:rPr>
+          <w:rFonts w:ascii="Calibri" w:eastAsia="Calibri" w:hAnsi="Calibri" w:cs="Calibri"/>
+          <w:sz w:val="22"/>
+          <w:szCs w:val="22"/>
+        </w:rPr>
+        <w:t xml:space="preserve"> IN ASSIGNMENT #3 ]</w:t>
       </w:r>
     </w:p>
     <w:p>
@@ -4156,7 +4736,7 @@
         </w:rPr>
         <w:t xml:space="preserve">Miami and other IP policy / data policy. Search for ‘data’ and scan relevant sections. </w:t>
       </w:r>
-      <w:hyperlink r:id="rId49">
+      <w:hyperlink r:id="rId51">
         <w:r>
           <w:rPr>
             <w:rFonts w:ascii="Calibri" w:eastAsia="Calibri" w:hAnsi="Calibri" w:cs="Calibri"/>
@@ -4197,9 +4777,10 @@
           <w:sz w:val="22"/>
           <w:szCs w:val="22"/>
         </w:rPr>
+        <w:lastRenderedPageBreak/>
         <w:t>Madison (2011).  “Knowledge Curation.” Notre Dame Law Review, Vol. 86, p. 1957, 2011; U. of Pittsburgh Legal Studies Research Paper No. 2011-13. Available at SSRN:</w:t>
       </w:r>
-      <w:hyperlink r:id="rId50">
+      <w:hyperlink r:id="rId52">
         <w:r>
           <w:rPr>
             <w:rFonts w:ascii="Calibri" w:eastAsia="Calibri" w:hAnsi="Calibri" w:cs="Calibri"/>
@@ -4209,7 +4790,7 @@
           <w:t xml:space="preserve"> </w:t>
         </w:r>
       </w:hyperlink>
-      <w:hyperlink r:id="rId51">
+      <w:hyperlink r:id="rId53">
         <w:r>
           <w:rPr>
             <w:rFonts w:ascii="Calibri" w:eastAsia="Calibri" w:hAnsi="Calibri" w:cs="Calibri"/>
@@ -4257,7 +4838,7 @@
         </w:rPr>
         <w:t xml:space="preserve">Boyle (2003). The Second Enclosure Movement and the Construction of the Public Domain. Law and Contemporary Problems, 66:33(Winter/Spring), 33-74. </w:t>
       </w:r>
-      <w:hyperlink r:id="rId52">
+      <w:hyperlink r:id="rId54">
         <w:r>
           <w:rPr>
             <w:rFonts w:ascii="Calibri" w:eastAsia="Calibri" w:hAnsi="Calibri" w:cs="Calibri"/>
@@ -4317,7 +4898,7 @@
         </w:rPr>
         <w:t xml:space="preserve"> 3(2), Article 5. </w:t>
       </w:r>
-      <w:hyperlink r:id="rId53">
+      <w:hyperlink r:id="rId55">
         <w:r>
           <w:rPr>
             <w:rFonts w:ascii="Calibri" w:eastAsia="Calibri" w:hAnsi="Calibri" w:cs="Calibri"/>
@@ -4349,7 +4930,7 @@
           <w:szCs w:val="22"/>
           <w:u w:val="single"/>
         </w:rPr>
-        <w:t>Week 11: Finding and Cleaning Data</w:t>
+        <w:t>Week 11: Introduction to R</w:t>
       </w:r>
     </w:p>
     <w:p>
@@ -4362,8 +4943,7 @@
           <w:sz w:val="22"/>
           <w:szCs w:val="22"/>
         </w:rPr>
-        <w:lastRenderedPageBreak/>
-        <w:t>Identify difficulties in acquiring and cleaning data.</w:t>
+        <w:t>Introduction to using R in the research environment</w:t>
       </w:r>
     </w:p>
     <w:p>
@@ -4385,7 +4965,7 @@
           <w:sz w:val="22"/>
           <w:szCs w:val="22"/>
         </w:rPr>
-        <w:t>Understand challenges of acquiring data online</w:t>
+        <w:t>Load data into the R environment</w:t>
       </w:r>
     </w:p>
     <w:p>
@@ -4407,7 +4987,7 @@
           <w:sz w:val="22"/>
           <w:szCs w:val="22"/>
         </w:rPr>
-        <w:t>Use online tools for data cleaning</w:t>
+        <w:t>Calculate averages</w:t>
       </w:r>
     </w:p>
     <w:p>
@@ -4430,13 +5010,57 @@
           <w:sz w:val="22"/>
           <w:szCs w:val="22"/>
         </w:rPr>
-        <w:t>Use offline tools for data cleaning</w:t>
+        <w:t>Make a simple graphic</w:t>
+      </w:r>
+    </w:p>
+    <w:p>
+      <w:pPr>
+        <w:spacing w:after="120"/>
+        <w:ind w:left="720"/>
+        <w:rPr>
+          <w:rFonts w:ascii="Calibri" w:eastAsia="Calibri" w:hAnsi="Calibri" w:cs="Calibri"/>
+          <w:sz w:val="22"/>
+          <w:szCs w:val="22"/>
+        </w:rPr>
+      </w:pPr>
+      <w:r>
+        <w:rPr>
+          <w:rFonts w:ascii="Calibri" w:eastAsia="Calibri" w:hAnsi="Calibri" w:cs="Calibri"/>
+          <w:sz w:val="22"/>
+          <w:szCs w:val="22"/>
+        </w:rPr>
+        <w:t xml:space="preserve">This is a hands on lab week based on the Software Carpentry Lesson: </w:t>
+      </w:r>
+      <w:hyperlink r:id="rId56" w:history="1">
+        <w:r>
+          <w:rPr>
+            <w:rStyle w:val="Hyperlink"/>
+            <w:rFonts w:ascii="Calibri" w:eastAsia="Calibri" w:hAnsi="Calibri" w:cs="Calibri"/>
+            <w:sz w:val="22"/>
+            <w:szCs w:val="22"/>
+          </w:rPr>
+          <w:t>http://swcarpentry.github.io/r-novice-inflammation/</w:t>
+        </w:r>
+      </w:hyperlink>
+      <w:r>
+        <w:rPr>
+          <w:rFonts w:ascii="Calibri" w:eastAsia="Calibri" w:hAnsi="Calibri" w:cs="Calibri"/>
+          <w:sz w:val="22"/>
+          <w:szCs w:val="22"/>
+        </w:rPr>
+        <w:t xml:space="preserve"> </w:t>
       </w:r>
     </w:p>
     <w:p>
       <w:pPr>
         <w:spacing w:after="360"/>
         <w:ind w:left="720"/>
+        <w:rPr>
+          <w:rFonts w:ascii="Calibri" w:eastAsia="Calibri" w:hAnsi="Calibri" w:cs="Calibri"/>
+          <w:sz w:val="22"/>
+          <w:szCs w:val="22"/>
+          <w:u w:val="single"/>
+        </w:rPr>
       </w:pPr>
       <w:r>
         <w:rPr>
@@ -4462,9 +5086,9 @@
           <w:sz w:val="22"/>
           <w:szCs w:val="22"/>
         </w:rPr>
-        <w:t xml:space="preserve"> THE TUTORIAL BEFORE CLASS ] </w:t>
-      </w:r>
-      <w:hyperlink r:id="rId54">
+        <w:t xml:space="preserve"> THE TUTORIAL BEFORE CLASS AND SEND THE FINAL FILE TO BOTH INSTRUCTORS (.csv)  ] </w:t>
+      </w:r>
+      <w:hyperlink r:id="rId57">
         <w:r>
           <w:rPr>
             <w:rFonts w:ascii="Calibri" w:eastAsia="Calibri" w:hAnsi="Calibri" w:cs="Calibri"/>
@@ -4487,13 +5111,219 @@
     </w:p>
     <w:p>
       <w:pPr>
+        <w:spacing w:after="60"/>
+      </w:pPr>
+      <w:r>
+        <w:rPr>
+          <w:rFonts w:ascii="Calibri" w:eastAsia="Calibri" w:hAnsi="Calibri" w:cs="Calibri"/>
+          <w:sz w:val="22"/>
+          <w:szCs w:val="22"/>
+          <w:u w:val="single"/>
+        </w:rPr>
+        <w:t>Week 1</w:t>
+      </w:r>
+      <w:r>
+        <w:rPr>
+          <w:rFonts w:ascii="Calibri" w:eastAsia="Calibri" w:hAnsi="Calibri" w:cs="Calibri"/>
+          <w:sz w:val="22"/>
+          <w:szCs w:val="22"/>
+          <w:u w:val="single"/>
+        </w:rPr>
+        <w:t>2</w:t>
+      </w:r>
+      <w:r>
+        <w:rPr>
+          <w:rFonts w:ascii="Calibri" w:eastAsia="Calibri" w:hAnsi="Calibri" w:cs="Calibri"/>
+          <w:sz w:val="22"/>
+          <w:szCs w:val="22"/>
+          <w:u w:val="single"/>
+        </w:rPr>
+        <w:t>: Finding and Cleaning Data</w:t>
+      </w:r>
+      <w:r>
+        <w:rPr>
+          <w:rFonts w:ascii="Calibri" w:eastAsia="Calibri" w:hAnsi="Calibri" w:cs="Calibri"/>
+          <w:sz w:val="22"/>
+          <w:szCs w:val="22"/>
+        </w:rPr>
+        <w:tab/>
+      </w:r>
+      <w:r>
+        <w:rPr>
+          <w:rFonts w:ascii="Calibri" w:eastAsia="Calibri" w:hAnsi="Calibri" w:cs="Calibri"/>
+          <w:sz w:val="22"/>
+          <w:szCs w:val="22"/>
+        </w:rPr>
+        <w:tab/>
+      </w:r>
+      <w:r>
+        <w:rPr>
+          <w:rFonts w:ascii="Calibri" w:eastAsia="Calibri" w:hAnsi="Calibri" w:cs="Calibri"/>
+          <w:sz w:val="22"/>
+          <w:szCs w:val="22"/>
+        </w:rPr>
+        <w:tab/>
+      </w:r>
+      <w:r>
+        <w:rPr>
+          <w:rFonts w:ascii="Calibri" w:eastAsia="Calibri" w:hAnsi="Calibri" w:cs="Calibri"/>
+          <w:sz w:val="22"/>
+          <w:szCs w:val="22"/>
+        </w:rPr>
+        <w:tab/>
+      </w:r>
+      <w:r>
+        <w:rPr>
+          <w:rFonts w:ascii="Calibri" w:eastAsia="Calibri" w:hAnsi="Calibri" w:cs="Calibri"/>
+          <w:sz w:val="22"/>
+          <w:szCs w:val="22"/>
+        </w:rPr>
+        <w:tab/>
+      </w:r>
+      <w:proofErr w:type="gramStart"/>
+      <w:r>
+        <w:rPr>
+          <w:rFonts w:ascii="Calibri" w:eastAsia="Calibri" w:hAnsi="Calibri" w:cs="Calibri"/>
+          <w:sz w:val="22"/>
+          <w:szCs w:val="22"/>
+        </w:rPr>
+        <w:t>[ TURN</w:t>
+      </w:r>
+      <w:proofErr w:type="gramEnd"/>
+      <w:r>
+        <w:rPr>
+          <w:rFonts w:ascii="Calibri" w:eastAsia="Calibri" w:hAnsi="Calibri" w:cs="Calibri"/>
+          <w:sz w:val="22"/>
+          <w:szCs w:val="22"/>
+        </w:rPr>
+        <w:t xml:space="preserve"> IN ASSIGNMENT #4 ]</w:t>
+      </w:r>
+    </w:p>
+    <w:p>
+      <w:pPr>
+        <w:ind w:left="720"/>
+      </w:pPr>
+      <w:r>
+        <w:rPr>
+          <w:rFonts w:ascii="Calibri" w:eastAsia="Calibri" w:hAnsi="Calibri" w:cs="Calibri"/>
+          <w:sz w:val="22"/>
+          <w:szCs w:val="22"/>
+        </w:rPr>
+        <w:t>Identify difficulties in acquiring and cleaning data.</w:t>
+      </w:r>
+    </w:p>
+    <w:p>
+      <w:pPr>
+        <w:numPr>
+          <w:ilvl w:val="0"/>
+          <w:numId w:val="23"/>
+        </w:numPr>
+        <w:ind w:hanging="360"/>
+        <w:rPr>
+          <w:rFonts w:ascii="Calibri" w:eastAsia="Calibri" w:hAnsi="Calibri" w:cs="Calibri"/>
+          <w:sz w:val="22"/>
+          <w:szCs w:val="22"/>
+        </w:rPr>
+      </w:pPr>
+      <w:r>
+        <w:rPr>
+          <w:rFonts w:ascii="Calibri" w:eastAsia="Calibri" w:hAnsi="Calibri" w:cs="Calibri"/>
+          <w:sz w:val="22"/>
+          <w:szCs w:val="22"/>
+        </w:rPr>
+        <w:t>Understand challenges of acquiring data online</w:t>
+      </w:r>
+    </w:p>
+    <w:p>
+      <w:pPr>
+        <w:numPr>
+          <w:ilvl w:val="0"/>
+          <w:numId w:val="23"/>
+        </w:numPr>
+        <w:ind w:hanging="360"/>
+        <w:rPr>
+          <w:rFonts w:ascii="Calibri" w:eastAsia="Calibri" w:hAnsi="Calibri" w:cs="Calibri"/>
+          <w:sz w:val="22"/>
+          <w:szCs w:val="22"/>
+        </w:rPr>
+      </w:pPr>
+      <w:r>
+        <w:rPr>
+          <w:rFonts w:ascii="Calibri" w:eastAsia="Calibri" w:hAnsi="Calibri" w:cs="Calibri"/>
+          <w:sz w:val="22"/>
+          <w:szCs w:val="22"/>
+        </w:rPr>
+        <w:t>Use online tools for data cleaning</w:t>
+      </w:r>
+    </w:p>
+    <w:p>
+      <w:pPr>
+        <w:numPr>
+          <w:ilvl w:val="0"/>
+          <w:numId w:val="23"/>
+        </w:numPr>
+        <w:spacing w:after="120"/>
+        <w:ind w:hanging="360"/>
+        <w:rPr>
+          <w:rFonts w:ascii="Calibri" w:eastAsia="Calibri" w:hAnsi="Calibri" w:cs="Calibri"/>
+          <w:sz w:val="22"/>
+          <w:szCs w:val="22"/>
+        </w:rPr>
+      </w:pPr>
+      <w:r>
+        <w:rPr>
+          <w:rFonts w:ascii="Calibri" w:eastAsia="Calibri" w:hAnsi="Calibri" w:cs="Calibri"/>
+          <w:sz w:val="22"/>
+          <w:szCs w:val="22"/>
+        </w:rPr>
+        <w:t>Use offline tools for data cleaning</w:t>
+      </w:r>
+    </w:p>
+    <w:p>
+      <w:pPr>
         <w:spacing w:after="360"/>
-        <w:rPr>
-          <w:rFonts w:ascii="Calibri" w:eastAsia="Calibri" w:hAnsi="Calibri" w:cs="Calibri"/>
-          <w:sz w:val="22"/>
-          <w:szCs w:val="22"/>
-        </w:rPr>
-      </w:pPr>
+        <w:ind w:left="720"/>
+        <w:rPr>
+          <w:rFonts w:ascii="Calibri" w:eastAsia="Calibri" w:hAnsi="Calibri" w:cs="Calibri"/>
+          <w:sz w:val="22"/>
+          <w:szCs w:val="22"/>
+        </w:rPr>
+      </w:pPr>
+      <w:r>
+        <w:rPr>
+          <w:rFonts w:ascii="Calibri" w:eastAsia="Calibri" w:hAnsi="Calibri" w:cs="Calibri"/>
+          <w:sz w:val="22"/>
+          <w:szCs w:val="22"/>
+        </w:rPr>
+        <w:t>If time permits we will do an introductory lab on Structured Query Language (SQL)</w:t>
+      </w:r>
+      <w:r>
+        <w:rPr>
+          <w:rFonts w:ascii="Calibri" w:eastAsia="Calibri" w:hAnsi="Calibri" w:cs="Calibri"/>
+          <w:sz w:val="22"/>
+          <w:szCs w:val="22"/>
+        </w:rPr>
+        <w:t xml:space="preserve"> based on the software carpentry lesson: </w:t>
+      </w:r>
+      <w:hyperlink r:id="rId58" w:history="1">
+        <w:r>
+          <w:rPr>
+            <w:rStyle w:val="Hyperlink"/>
+            <w:rFonts w:ascii="Calibri" w:eastAsia="Calibri" w:hAnsi="Calibri" w:cs="Calibri"/>
+            <w:sz w:val="22"/>
+            <w:szCs w:val="22"/>
+          </w:rPr>
+          <w:t>http://swcarpentry.github.io/sql-novice-survey/</w:t>
+        </w:r>
+      </w:hyperlink>
+      <w:r>
+        <w:rPr>
+          <w:rFonts w:ascii="Calibri" w:eastAsia="Calibri" w:hAnsi="Calibri" w:cs="Calibri"/>
+          <w:sz w:val="22"/>
+          <w:szCs w:val="22"/>
+        </w:rPr>
+        <w:t>.</w:t>
+      </w:r>
     </w:p>
     <w:p>
       <w:pPr>
@@ -4678,7 +5508,7 @@
         </w:rPr>
         <w:t xml:space="preserve"> (2015). Data Citation of Evolving Data: Recommendations of the Working Group on Data Citation. Research Data Alliance. </w:t>
       </w:r>
-      <w:hyperlink r:id="rId55">
+      <w:hyperlink r:id="rId59">
         <w:r>
           <w:rPr>
             <w:rFonts w:ascii="Calibri" w:eastAsia="Calibri" w:hAnsi="Calibri" w:cs="Calibri"/>
@@ -4785,7 +5615,7 @@
         </w:rPr>
         <w:t xml:space="preserve"> ONE, 10(2). </w:t>
       </w:r>
-      <w:hyperlink r:id="rId56">
+      <w:hyperlink r:id="rId60">
         <w:r>
           <w:rPr>
             <w:rFonts w:ascii="Calibri" w:eastAsia="Calibri" w:hAnsi="Calibri" w:cs="Calibri"/>
@@ -4819,7 +5649,7 @@
         </w:rPr>
         <w:t xml:space="preserve">Assignment #5: Explore </w:t>
       </w:r>
-      <w:hyperlink r:id="rId57">
+      <w:hyperlink r:id="rId61">
         <w:r>
           <w:rPr>
             <w:rFonts w:ascii="Calibri" w:eastAsia="Calibri" w:hAnsi="Calibri" w:cs="Calibri"/>
@@ -4851,6 +5681,7 @@
           <w:szCs w:val="22"/>
           <w:u w:val="single"/>
         </w:rPr>
+        <w:lastRenderedPageBreak/>
         <w:t>Week 14: Open Lab</w:t>
       </w:r>
       <w:r>
@@ -5071,8 +5902,8 @@
       </w:r>
     </w:p>
     <w:sectPr>
-      <w:headerReference w:type="default" r:id="rId58"/>
-      <w:footerReference w:type="default" r:id="rId59"/>
+      <w:headerReference w:type="default" r:id="rId62"/>
+      <w:footerReference w:type="default" r:id="rId63"/>
       <w:pgSz w:w="12240" w:h="15840"/>
       <w:pgMar w:top="1440" w:right="1440" w:bottom="1440" w:left="1440" w:header="144" w:footer="720" w:gutter="0"/>
       <w:pgNumType w:start="1"/>
@@ -5162,7 +5993,7 @@
         <w:sz w:val="20"/>
         <w:szCs w:val="20"/>
       </w:rPr>
-      <w:t>5</w:t>
+      <w:t>8</w:t>
     </w:r>
     <w:r>
       <w:rPr>
@@ -5211,7 +6042,7 @@
         <w:sz w:val="20"/>
         <w:szCs w:val="20"/>
       </w:rPr>
-      <w:t>7</w:t>
+      <w:t>8</w:t>
     </w:r>
     <w:r>
       <w:rPr>
@@ -6945,6 +7776,119 @@
     </w:lvl>
   </w:abstractNum>
   <w:abstractNum w:abstractNumId="15">
+    <w:nsid w:val="47C45DDF"/>
+    <w:multiLevelType w:val="hybridMultilevel"/>
+    <w:tmpl w:val="01E86290"/>
+    <w:lvl w:ilvl="0" w:tplc="04090001">
+      <w:start w:val="1"/>
+      <w:numFmt w:val="bullet"/>
+      <w:lvlText w:val=""/>
+      <w:lvlJc w:val="left"/>
+      <w:pPr>
+        <w:ind w:left="1440" w:hanging="360"/>
+      </w:pPr>
+      <w:rPr>
+        <w:rFonts w:ascii="Symbol" w:hAnsi="Symbol" w:hint="default"/>
+      </w:rPr>
+    </w:lvl>
+    <w:lvl w:ilvl="1" w:tplc="04090003" w:tentative="1">
+      <w:start w:val="1"/>
+      <w:numFmt w:val="bullet"/>
+      <w:lvlText w:val="o"/>
+      <w:lvlJc w:val="left"/>
+      <w:pPr>
+        <w:ind w:left="2160" w:hanging="360"/>
+      </w:pPr>
+      <w:rPr>
+        <w:rFonts w:ascii="Courier New" w:hAnsi="Courier New" w:cs="Courier New" w:hint="default"/>
+      </w:rPr>
+    </w:lvl>
+    <w:lvl w:ilvl="2" w:tplc="04090005" w:tentative="1">
+      <w:start w:val="1"/>
+      <w:numFmt w:val="bullet"/>
+      <w:lvlText w:val=""/>
+      <w:lvlJc w:val="left"/>
+      <w:pPr>
+        <w:ind w:left="2880" w:hanging="360"/>
+      </w:pPr>
+      <w:rPr>
+        <w:rFonts w:ascii="Wingdings" w:hAnsi="Wingdings" w:hint="default"/>
+      </w:rPr>
+    </w:lvl>
+    <w:lvl w:ilvl="3" w:tplc="04090001" w:tentative="1">
+      <w:start w:val="1"/>
+      <w:numFmt w:val="bullet"/>
+      <w:lvlText w:val=""/>
+      <w:lvlJc w:val="left"/>
+      <w:pPr>
+        <w:ind w:left="3600" w:hanging="360"/>
+      </w:pPr>
+      <w:rPr>
+        <w:rFonts w:ascii="Symbol" w:hAnsi="Symbol" w:hint="default"/>
+      </w:rPr>
+    </w:lvl>
+    <w:lvl w:ilvl="4" w:tplc="04090003" w:tentative="1">
+      <w:start w:val="1"/>
+      <w:numFmt w:val="bullet"/>
+      <w:lvlText w:val="o"/>
+      <w:lvlJc w:val="left"/>
+      <w:pPr>
+        <w:ind w:left="4320" w:hanging="360"/>
+      </w:pPr>
+      <w:rPr>
+        <w:rFonts w:ascii="Courier New" w:hAnsi="Courier New" w:cs="Courier New" w:hint="default"/>
+      </w:rPr>
+    </w:lvl>
+    <w:lvl w:ilvl="5" w:tplc="04090005" w:tentative="1">
+      <w:start w:val="1"/>
+      <w:numFmt w:val="bullet"/>
+      <w:lvlText w:val=""/>
+      <w:lvlJc w:val="left"/>
+      <w:pPr>
+        <w:ind w:left="5040" w:hanging="360"/>
+      </w:pPr>
+      <w:rPr>
+        <w:rFonts w:ascii="Wingdings" w:hAnsi="Wingdings" w:hint="default"/>
+      </w:rPr>
+    </w:lvl>
+    <w:lvl w:ilvl="6" w:tplc="04090001" w:tentative="1">
+      <w:start w:val="1"/>
+      <w:numFmt w:val="bullet"/>
+      <w:lvlText w:val=""/>
+      <w:lvlJc w:val="left"/>
+      <w:pPr>
+        <w:ind w:left="5760" w:hanging="360"/>
+      </w:pPr>
+      <w:rPr>
+        <w:rFonts w:ascii="Symbol" w:hAnsi="Symbol" w:hint="default"/>
+      </w:rPr>
+    </w:lvl>
+    <w:lvl w:ilvl="7" w:tplc="04090003" w:tentative="1">
+      <w:start w:val="1"/>
+      <w:numFmt w:val="bullet"/>
+      <w:lvlText w:val="o"/>
+      <w:lvlJc w:val="left"/>
+      <w:pPr>
+        <w:ind w:left="6480" w:hanging="360"/>
+      </w:pPr>
+      <w:rPr>
+        <w:rFonts w:ascii="Courier New" w:hAnsi="Courier New" w:cs="Courier New" w:hint="default"/>
+      </w:rPr>
+    </w:lvl>
+    <w:lvl w:ilvl="8" w:tplc="04090005" w:tentative="1">
+      <w:start w:val="1"/>
+      <w:numFmt w:val="bullet"/>
+      <w:lvlText w:val=""/>
+      <w:lvlJc w:val="left"/>
+      <w:pPr>
+        <w:ind w:left="7200" w:hanging="360"/>
+      </w:pPr>
+      <w:rPr>
+        <w:rFonts w:ascii="Wingdings" w:hAnsi="Wingdings" w:hint="default"/>
+      </w:rPr>
+    </w:lvl>
+  </w:abstractNum>
+  <w:abstractNum w:abstractNumId="16">
     <w:nsid w:val="58BC70FF"/>
     <w:multiLevelType w:val="multilevel"/>
     <w:tmpl w:val="77741E20"/>
@@ -7057,7 +8001,7 @@
       </w:rPr>
     </w:lvl>
   </w:abstractNum>
-  <w:abstractNum w:abstractNumId="16">
+  <w:abstractNum w:abstractNumId="17">
     <w:nsid w:val="5D956220"/>
     <w:multiLevelType w:val="multilevel"/>
     <w:tmpl w:val="48F692DC"/>
@@ -7170,7 +8114,7 @@
       </w:rPr>
     </w:lvl>
   </w:abstractNum>
-  <w:abstractNum w:abstractNumId="17">
+  <w:abstractNum w:abstractNumId="18">
     <w:nsid w:val="5EEF3E12"/>
     <w:multiLevelType w:val="multilevel"/>
     <w:tmpl w:val="FC7EFCAE"/>
@@ -7283,7 +8227,7 @@
       </w:rPr>
     </w:lvl>
   </w:abstractNum>
-  <w:abstractNum w:abstractNumId="18">
+  <w:abstractNum w:abstractNumId="19">
     <w:nsid w:val="610538E8"/>
     <w:multiLevelType w:val="multilevel"/>
     <w:tmpl w:val="B07AB488"/>
@@ -7397,7 +8341,7 @@
       </w:rPr>
     </w:lvl>
   </w:abstractNum>
-  <w:abstractNum w:abstractNumId="19">
+  <w:abstractNum w:abstractNumId="20">
     <w:nsid w:val="631D0D48"/>
     <w:multiLevelType w:val="multilevel"/>
     <w:tmpl w:val="461E6486"/>
@@ -7510,7 +8454,7 @@
       </w:rPr>
     </w:lvl>
   </w:abstractNum>
-  <w:abstractNum w:abstractNumId="20">
+  <w:abstractNum w:abstractNumId="21">
     <w:nsid w:val="69F24731"/>
     <w:multiLevelType w:val="hybridMultilevel"/>
     <w:tmpl w:val="B0C63E8C"/>
@@ -7623,7 +8567,7 @@
       </w:rPr>
     </w:lvl>
   </w:abstractNum>
-  <w:abstractNum w:abstractNumId="21">
+  <w:abstractNum w:abstractNumId="22">
     <w:nsid w:val="6BB26423"/>
     <w:multiLevelType w:val="multilevel"/>
     <w:tmpl w:val="A8AEAD84"/>
@@ -7736,7 +8680,7 @@
       </w:rPr>
     </w:lvl>
   </w:abstractNum>
-  <w:abstractNum w:abstractNumId="22">
+  <w:abstractNum w:abstractNumId="23">
     <w:nsid w:val="6D48280D"/>
     <w:multiLevelType w:val="multilevel"/>
     <w:tmpl w:val="7AAC9918"/>
@@ -7850,7 +8794,7 @@
       </w:rPr>
     </w:lvl>
   </w:abstractNum>
-  <w:abstractNum w:abstractNumId="23">
+  <w:abstractNum w:abstractNumId="24">
     <w:nsid w:val="6F2249FC"/>
     <w:multiLevelType w:val="multilevel"/>
     <w:tmpl w:val="27CE52B8"/>
@@ -7963,7 +8907,7 @@
       </w:rPr>
     </w:lvl>
   </w:abstractNum>
-  <w:abstractNum w:abstractNumId="24">
+  <w:abstractNum w:abstractNumId="25">
     <w:nsid w:val="7AA72C94"/>
     <w:multiLevelType w:val="multilevel"/>
     <w:tmpl w:val="EB56C16C"/>
@@ -8083,7 +9027,7 @@
     <w:abstractNumId w:val="14"/>
   </w:num>
   <w:num w:numId="3">
-    <w:abstractNumId w:val="17"/>
+    <w:abstractNumId w:val="18"/>
   </w:num>
   <w:num w:numId="4">
     <w:abstractNumId w:val="8"/>
@@ -8092,7 +9036,7 @@
     <w:abstractNumId w:val="7"/>
   </w:num>
   <w:num w:numId="6">
-    <w:abstractNumId w:val="15"/>
+    <w:abstractNumId w:val="16"/>
   </w:num>
   <w:num w:numId="7">
     <w:abstractNumId w:val="3"/>
@@ -8101,31 +9045,31 @@
     <w:abstractNumId w:val="5"/>
   </w:num>
   <w:num w:numId="9">
-    <w:abstractNumId w:val="19"/>
+    <w:abstractNumId w:val="20"/>
   </w:num>
   <w:num w:numId="10">
-    <w:abstractNumId w:val="23"/>
+    <w:abstractNumId w:val="24"/>
   </w:num>
   <w:num w:numId="11">
-    <w:abstractNumId w:val="24"/>
+    <w:abstractNumId w:val="25"/>
   </w:num>
   <w:num w:numId="12">
     <w:abstractNumId w:val="1"/>
   </w:num>
   <w:num w:numId="13">
-    <w:abstractNumId w:val="21"/>
+    <w:abstractNumId w:val="22"/>
   </w:num>
   <w:num w:numId="14">
     <w:abstractNumId w:val="10"/>
   </w:num>
   <w:num w:numId="15">
-    <w:abstractNumId w:val="16"/>
+    <w:abstractNumId w:val="17"/>
   </w:num>
   <w:num w:numId="16">
-    <w:abstractNumId w:val="20"/>
+    <w:abstractNumId w:val="21"/>
   </w:num>
   <w:num w:numId="17">
-    <w:abstractNumId w:val="22"/>
+    <w:abstractNumId w:val="23"/>
   </w:num>
   <w:num w:numId="18">
     <w:abstractNumId w:val="4"/>
@@ -8146,10 +9090,13 @@
     <w:abstractNumId w:val="11"/>
   </w:num>
   <w:num w:numId="24">
-    <w:abstractNumId w:val="18"/>
+    <w:abstractNumId w:val="19"/>
   </w:num>
   <w:num w:numId="25">
     <w:abstractNumId w:val="9"/>
+  </w:num>
+  <w:num w:numId="26">
+    <w:abstractNumId w:val="15"/>
   </w:num>
 </w:numbering>
 </file>
@@ -8878,6 +9825,17 @@
     <w:semiHidden/>
     <w:rsid w:val="00E31E5A"/>
   </w:style>
+  <w:style w:type="character" w:styleId="Hyperlink">
+    <w:name w:val="Hyperlink"/>
+    <w:basedOn w:val="DefaultParagraphFont"/>
+    <w:uiPriority w:val="99"/>
+    <w:unhideWhenUsed/>
+    <w:rsid w:val="00DC28BF"/>
+    <w:rPr>
+      <w:color w:val="0563C1" w:themeColor="hyperlink"/>
+      <w:u w:val="single"/>
+    </w:rPr>
+  </w:style>
 </w:styles>
 </file>
 
@@ -9147,7 +10105,7 @@
 </file>
 
 <file path=customXml/itemProps1.xml><?xml version="1.0" encoding="utf-8"?>
-<ds:datastoreItem xmlns:ds="http://schemas.openxmlformats.org/officeDocument/2006/customXml" ds:itemID="{E8A14EDC-0DF8-427C-A417-537FF0D74F10}">
+<ds:datastoreItem xmlns:ds="http://schemas.openxmlformats.org/officeDocument/2006/customXml" ds:itemID="{089F6F52-37C7-4AFC-B2EE-51649AFD20E1}">
   <ds:schemaRefs>
     <ds:schemaRef ds:uri="http://schemas.openxmlformats.org/officeDocument/2006/bibliography"/>
   </ds:schemaRefs>

</xml_diff>